<commit_message>
Added option to check for API. Up or down
</commit_message>
<xml_diff>
--- a/Projectplan.docx
+++ b/Projectplan.docx
@@ -25,18 +25,18 @@
           <w:szCs w:val="24"/>
         </w:rPr>
         <w:drawing>
-          <wp:anchor distT="0" distB="0" distL="114300" distR="114300" simplePos="0" relativeHeight="251674624" behindDoc="0" locked="0" layoutInCell="1" allowOverlap="1">
+          <wp:anchor distT="0" distB="0" distL="114300" distR="114300" simplePos="0" relativeHeight="251674624" behindDoc="0" locked="0" layoutInCell="1" allowOverlap="1" wp14:anchorId="2EC2E518">
             <wp:simplePos x="0" y="0"/>
             <wp:positionH relativeFrom="column">
-              <wp:posOffset>4714875</wp:posOffset>
+              <wp:posOffset>4710363</wp:posOffset>
             </wp:positionH>
             <wp:positionV relativeFrom="paragraph">
-              <wp:posOffset>6713220</wp:posOffset>
+              <wp:posOffset>6713620</wp:posOffset>
             </wp:positionV>
-            <wp:extent cx="1099522" cy="1068705"/>
-            <wp:effectExtent l="0" t="0" r="5715" b="0"/>
+            <wp:extent cx="1094486" cy="1067749"/>
+            <wp:effectExtent l="0" t="0" r="0" b="0"/>
             <wp:wrapNone/>
-            <wp:docPr id="77" name="Afbeelding 77"/>
+            <wp:docPr id="3" name="Afbeelding 3"/>
             <wp:cNvGraphicFramePr>
               <a:graphicFrameLocks xmlns:a="http://schemas.openxmlformats.org/drawingml/2006/main" noChangeAspect="1"/>
             </wp:cNvGraphicFramePr>
@@ -44,11 +44,11 @@
               <a:graphicData uri="http://schemas.openxmlformats.org/drawingml/2006/picture">
                 <pic:pic xmlns:pic="http://schemas.openxmlformats.org/drawingml/2006/picture">
                   <pic:nvPicPr>
-                    <pic:cNvPr id="77" name="Logo.PNG"/>
+                    <pic:cNvPr id="3" name="logo.png"/>
                     <pic:cNvPicPr/>
                   </pic:nvPicPr>
                   <pic:blipFill>
-                    <a:blip r:embed="rId9">
+                    <a:blip r:embed="rId9" cstate="print">
                       <a:extLst>
                         <a:ext uri="{28A0092B-C50C-407E-A947-70E740481C1C}">
                           <a14:useLocalDpi xmlns:a14="http://schemas.microsoft.com/office/drawing/2010/main" val="0"/>
@@ -62,7 +62,7 @@
                   <pic:spPr>
                     <a:xfrm>
                       <a:off x="0" y="0"/>
-                      <a:ext cx="1099522" cy="1068705"/>
+                      <a:ext cx="1100352" cy="1073472"/>
                     </a:xfrm>
                     <a:prstGeom prst="rect">
                       <a:avLst/>
@@ -99,6 +99,7 @@
         </w:sdtPr>
         <w:sdtEndPr/>
         <w:sdtContent>
+          <w:bookmarkStart w:id="0" w:name="_GoBack"/>
           <w:r>
             <w:rPr>
               <w:i/>
@@ -461,6 +462,7 @@
               </mc:Fallback>
             </mc:AlternateContent>
           </w:r>
+          <w:bookmarkEnd w:id="0"/>
           <w:r>
             <w:rPr>
               <w:i/>
@@ -550,6 +552,7 @@
                                       <w:spacing w:val="20"/>
                                       <w:sz w:val="56"/>
                                       <w:szCs w:val="56"/>
+                                      <w:lang w:val="nl-NL"/>
                                     </w:rPr>
                                     <w:alias w:val="Titel"/>
                                     <w:id w:val="83737007"/>
@@ -569,7 +572,7 @@
                                         <w:spacing w:val="20"/>
                                         <w:sz w:val="56"/>
                                         <w:szCs w:val="56"/>
-                                        <w:lang w:val="en-US"/>
+                                        <w:lang w:val="nl-NL"/>
                                       </w:rPr>
                                       <w:t>Project plan:   Monitor Platform</w:t>
                                     </w:r>
@@ -617,7 +620,6 @@
                                       </w:rPr>
                                       <w:t xml:space="preserve">Concept en realisatie: </w:t>
                                     </w:r>
-                                    <w:proofErr w:type="spellStart"/>
                                     <w:r>
                                       <w:rPr>
                                         <w:rFonts w:ascii="Roboto" w:hAnsi="Roboto"/>
@@ -629,7 +631,6 @@
                                       </w:rPr>
                                       <w:t>Covasoft</w:t>
                                     </w:r>
-                                    <w:proofErr w:type="spellEnd"/>
                                   </w:sdtContent>
                                 </w:sdt>
                               </w:p>
@@ -675,6 +676,7 @@
                                 <w:spacing w:val="20"/>
                                 <w:sz w:val="56"/>
                                 <w:szCs w:val="56"/>
+                                <w:lang w:val="nl-NL"/>
                               </w:rPr>
                               <w:alias w:val="Titel"/>
                               <w:id w:val="83737007"/>
@@ -694,7 +696,7 @@
                                   <w:spacing w:val="20"/>
                                   <w:sz w:val="56"/>
                                   <w:szCs w:val="56"/>
-                                  <w:lang w:val="en-US"/>
+                                  <w:lang w:val="nl-NL"/>
                                 </w:rPr>
                                 <w:t>Project plan:   Monitor Platform</w:t>
                               </w:r>
@@ -742,7 +744,6 @@
                                 </w:rPr>
                                 <w:t xml:space="preserve">Concept en realisatie: </w:t>
                               </w:r>
-                              <w:proofErr w:type="spellStart"/>
                               <w:r>
                                 <w:rPr>
                                   <w:rFonts w:ascii="Roboto" w:hAnsi="Roboto"/>
@@ -754,7 +755,6 @@
                                 </w:rPr>
                                 <w:t>Covasoft</w:t>
                               </w:r>
-                              <w:proofErr w:type="spellEnd"/>
                             </w:sdtContent>
                           </w:sdt>
                         </w:p>
@@ -1021,8 +1021,6 @@
           </w:r>
         </w:sdtContent>
       </w:sdt>
-      <w:bookmarkStart w:id="0" w:name="_GoBack"/>
-      <w:bookmarkEnd w:id="0"/>
     </w:p>
     <w:sectPr>
       <w:headerReference w:type="default" r:id="rId10"/>
@@ -1223,7 +1221,6 @@
     <w:sdt>
       <w:sdtPr>
         <w:id w:val="80127134"/>
-        <w:placeholder/>
         <w:dataBinding w:prefixMappings="xmlns:ns0='http://schemas.microsoft.com/office/2006/coverPageProps'" w:xpath="/ns0:CoverPageProperties[1]/ns0:PublishDate[1]" w:storeItemID="{55AF091B-3C7A-41E3-B477-F2FDAA23CFDA}"/>
         <w:date w:fullDate="2018-09-12T00:00:00Z">
           <w:dateFormat w:val="M/d/yyyy"/>
@@ -1786,7 +1783,7 @@
     <w:lsdException w:name="Table Web 2" w:semiHidden="1" w:unhideWhenUsed="1"/>
     <w:lsdException w:name="Table Web 3" w:semiHidden="1" w:unhideWhenUsed="1"/>
     <w:lsdException w:name="Balloon Text" w:semiHidden="1" w:unhideWhenUsed="1"/>
-    <w:lsdException w:name="Table Grid" w:semiHidden="1" w:uiPriority="1" w:unhideWhenUsed="1"/>
+    <w:lsdException w:name="Table Grid" w:uiPriority="1"/>
     <w:lsdException w:name="Table Theme" w:semiHidden="1" w:unhideWhenUsed="1"/>
     <w:lsdException w:name="Placeholder Text" w:semiHidden="1"/>
     <w:lsdException w:name="No Spacing" w:uiPriority="1" w:qFormat="1"/>
@@ -2774,18 +2771,7 @@
               <w:szCs w:val="28"/>
               <w:lang w:val="nl-NL"/>
             </w:rPr>
-            <w:t xml:space="preserve">[Geef de </w:t>
-          </w:r>
-          <w:r>
-            <w:rPr>
-              <w:i/>
-              <w:iCs/>
-              <w:color w:val="833C0B" w:themeColor="accent2" w:themeShade="80"/>
-              <w:sz w:val="28"/>
-              <w:szCs w:val="28"/>
-              <w:lang w:val="nl-NL"/>
-            </w:rPr>
-            <w:t>ondertitel van het document op]</w:t>
+            <w:t>[Geef de ondertitel van het document op]</w:t>
           </w:r>
         </w:p>
       </w:docPartBody>
@@ -2885,6 +2871,8 @@
   <w:rsids>
     <w:rsidRoot w:val="00512D09"/>
     <w:rsid w:val="00512D09"/>
+    <w:rsid w:val="00D70077"/>
+    <w:rsid w:val="00EB0D82"/>
   </w:rsids>
   <m:mathPr>
     <m:mathFont m:val="Cambria Math"/>
@@ -3719,15 +3707,6 @@
 </file>
 
 <file path=customXml/item1.xml><?xml version="1.0" encoding="utf-8"?>
-<?mso-contentType ?>
-<FormTemplates xmlns="http://schemas.microsoft.com/sharepoint/v3/contenttype/forms">
-  <Display>DocumentLibraryForm</Display>
-  <Edit>AssetEditForm</Edit>
-  <New>DocumentLibraryForm</New>
-</FormTemplates>
-</file>
-
-<file path=customXml/item2.xml><?xml version="1.0" encoding="utf-8"?>
 <CoverPageProperties xmlns="http://schemas.microsoft.com/office/2006/coverPageProps">
   <PublishDate>2018-09-12T00:00:00</PublishDate>
   <Abstract/>
@@ -3738,18 +3717,27 @@
 </CoverPageProperties>
 </file>
 
+<file path=customXml/item2.xml><?xml version="1.0" encoding="utf-8"?>
+<?mso-contentType ?>
+<FormTemplates xmlns="http://schemas.microsoft.com/sharepoint/v3/contenttype/forms">
+  <Display>DocumentLibraryForm</Display>
+  <Edit>AssetEditForm</Edit>
+  <New>DocumentLibraryForm</New>
+</FormTemplates>
+</file>
+
 <file path=customXml/itemProps1.xml><?xml version="1.0" encoding="utf-8"?>
+<ds:datastoreItem xmlns:ds="http://schemas.openxmlformats.org/officeDocument/2006/customXml" ds:itemID="{55AF091B-3C7A-41E3-B477-F2FDAA23CFDA}">
+  <ds:schemaRefs>
+    <ds:schemaRef ds:uri="http://schemas.microsoft.com/office/2006/coverPageProps"/>
+  </ds:schemaRefs>
+</ds:datastoreItem>
+</file>
+
+<file path=customXml/itemProps2.xml><?xml version="1.0" encoding="utf-8"?>
 <ds:datastoreItem xmlns:ds="http://schemas.openxmlformats.org/officeDocument/2006/customXml" ds:itemID="{7066DC6B-7BC0-4D66-9C56-E17084A16C64}">
   <ds:schemaRefs>
     <ds:schemaRef ds:uri="http://schemas.microsoft.com/sharepoint/v3/contenttype/forms"/>
   </ds:schemaRefs>
 </ds:datastoreItem>
-</file>
-
-<file path=customXml/itemProps2.xml><?xml version="1.0" encoding="utf-8"?>
-<ds:datastoreItem xmlns:ds="http://schemas.openxmlformats.org/officeDocument/2006/customXml" ds:itemID="{55AF091B-3C7A-41E3-B477-F2FDAA23CFDA}">
-  <ds:schemaRefs>
-    <ds:schemaRef ds:uri="http://schemas.microsoft.com/office/2006/coverPageProps"/>
-  </ds:schemaRefs>
-</ds:datastoreItem>
 </file>
</xml_diff>